<commit_message>
BUG: LoG conv abnormal negative
</commit_message>
<xml_diff>
--- a/HW3/b06611008_HW03.docx
+++ b/HW3/b06611008_HW03.docx
@@ -615,11 +615,6 @@
       </m:oMathPara>
     </w:p>
     <w:p>
-      <w:pPr>
-        <w:rPr>
-          <w:rFonts w:hint="eastAsia"/>
-        </w:rPr>
-      </w:pPr>
       <m:oMathPara>
         <m:oMathParaPr>
           <m:jc m:val="left"/>
@@ -934,21 +929,11 @@
       </m:oMathPara>
     </w:p>
     <w:p>
-      <w:pPr>
-        <w:rPr>
-          <w:rFonts w:hint="eastAsia"/>
-        </w:rPr>
-      </w:pPr>
       <w:r>
         <w:t>kernel size is 11x11.</w:t>
       </w:r>
     </w:p>
     <w:p>
-      <w:pPr>
-        <w:rPr>
-          <w:rFonts w:hint="eastAsia"/>
-        </w:rPr>
-      </w:pPr>
       <w:r>
         <w:t>(b)</w:t>
       </w:r>
@@ -1078,11 +1063,6 @@
       </w:r>
     </w:p>
     <w:p>
-      <w:pPr>
-        <w:rPr>
-          <w:rFonts w:hint="eastAsia"/>
-        </w:rPr>
-      </w:pPr>
       <m:oMathPara>
         <m:oMath>
           <m:r>
@@ -1343,6 +1323,9 @@
             <m:t>=1</m:t>
           </m:r>
           <m:r>
+            <m:rPr>
+              <m:sty m:val="p"/>
+            </m:rPr>
             <w:br/>
           </m:r>
         </m:oMath>
@@ -1485,11 +1468,6 @@
       </m:oMathPara>
     </w:p>
     <w:p>
-      <w:pPr>
-        <w:rPr>
-          <w:rFonts w:hint="eastAsia"/>
-        </w:rPr>
-      </w:pPr>
       <w:r>
         <w:t xml:space="preserve">Because the first one equals 1, the result of convolution is </w:t>
       </w:r>
@@ -1612,13 +1590,7 @@
                     <w:rPr>
                       <w:rFonts w:ascii="Cambria Math" w:hAnsi="Cambria Math"/>
                     </w:rPr>
-                    <m:t>t</m:t>
-                  </m:r>
-                  <m:r>
-                    <w:rPr>
-                      <w:rFonts w:ascii="Cambria Math" w:hAnsi="Cambria Math"/>
-                    </w:rPr>
-                    <m:t>+</m:t>
+                    <m:t>t+</m:t>
                   </m:r>
                   <m:sSub>
                     <m:sSubPr>
@@ -1712,19 +1684,13 @@
             </m:sup>
           </m:sSup>
           <m:r>
-            <w:rPr>
-              <w:rFonts w:ascii="Cambria Math" w:hAnsi="Cambria Math"/>
-            </w:rPr>
-            <m:t xml:space="preserve">,  </m:t>
-          </m:r>
-          <m:r>
             <m:rPr>
               <m:scr m:val="fraktur"/>
             </m:rPr>
             <w:rPr>
               <w:rFonts w:ascii="Cambria Math" w:hAnsi="Cambria Math"/>
             </w:rPr>
-            <m:t>I</m:t>
+            <m:t>,  I</m:t>
           </m:r>
           <m:d>
             <m:dPr>
@@ -1791,9 +1757,6 @@
             </m:e>
           </m:d>
           <m:r>
-            <m:rPr>
-              <m:aln/>
-            </m:rPr>
             <w:rPr>
               <w:rFonts w:ascii="Cambria Math" w:hAnsi="Cambria Math"/>
             </w:rPr>
@@ -2056,11 +2019,6 @@
       </m:oMathPara>
     </w:p>
     <w:p>
-      <w:pPr>
-        <w:rPr>
-          <w:rFonts w:hint="eastAsia"/>
-        </w:rPr>
-      </w:pPr>
       <w:r>
         <w:t xml:space="preserve">The result of convolution is </w:t>
       </w:r>
@@ -2128,11 +2086,6 @@
       </m:oMathPara>
     </w:p>
     <w:p>
-      <w:pPr>
-        <w:rPr>
-          <w:rFonts w:hint="eastAsia"/>
-        </w:rPr>
-      </w:pPr>
       <w:r>
         <w:t>The new array still has evenness.</w:t>
       </w:r>
@@ -2159,10 +2112,7 @@
         <w:t>O</w:t>
       </w:r>
       <w:r>
-        <w:t xml:space="preserve">rigin sequence of array is odd. </w:t>
-      </w:r>
-      <w:r>
-        <w:t>Insert 0’s in center of array become</w:t>
+        <w:t>rigin sequence of array is odd. Insert 0’s in center of array become</w:t>
       </w:r>
     </w:p>
     <w:p>
@@ -2184,31 +2134,7 @@
                 <w:rPr>
                   <w:rFonts w:ascii="Cambria Math" w:hAnsi="Cambria Math"/>
                 </w:rPr>
-                <m:t>0,-b,-c,0,0,0,0,0,</m:t>
-              </m:r>
-              <m:r>
-                <w:rPr>
-                  <w:rFonts w:ascii="Cambria Math" w:hAnsi="Cambria Math"/>
-                </w:rPr>
-                <m:t>0,</m:t>
-              </m:r>
-              <m:r>
-                <w:rPr>
-                  <w:rFonts w:ascii="Cambria Math" w:hAnsi="Cambria Math"/>
-                </w:rPr>
-                <m:t>0,0</m:t>
-              </m:r>
-              <m:r>
-                <w:rPr>
-                  <w:rFonts w:ascii="Cambria Math" w:hAnsi="Cambria Math"/>
-                </w:rPr>
-                <m:t>,0</m:t>
-              </m:r>
-              <m:r>
-                <w:rPr>
-                  <w:rFonts w:ascii="Cambria Math" w:hAnsi="Cambria Math"/>
-                </w:rPr>
-                <m:t>,0,0,c,b</m:t>
+                <m:t>0,-b,-c,0,0,0,0,0,0,0,0,0,0,0,c,b</m:t>
               </m:r>
             </m:e>
           </m:d>
@@ -2217,13 +2143,7 @@
     </w:p>
     <w:p>
       <w:r>
-        <w:t xml:space="preserve">The new array still has </w:t>
-      </w:r>
-      <w:r>
-        <w:t>oddness</w:t>
-      </w:r>
-      <w:r>
-        <w:t>.</w:t>
+        <w:t>The new array still has oddness.</w:t>
       </w:r>
     </w:p>
     <w:p>
@@ -2246,41 +2166,12 @@
             <w:rPr>
               <w:rFonts w:ascii="Cambria Math" w:hAnsi="Cambria Math"/>
             </w:rPr>
-            <m:t>{a,b,c,0,0,0,0,0</m:t>
-          </m:r>
-          <m:r>
-            <w:rPr>
-              <w:rFonts w:ascii="Cambria Math" w:hAnsi="Cambria Math"/>
-            </w:rPr>
-            <m:t>,d</m:t>
-          </m:r>
-          <m:r>
-            <w:rPr>
-              <w:rFonts w:ascii="Cambria Math" w:hAnsi="Cambria Math"/>
-            </w:rPr>
-            <m:t>,</m:t>
-          </m:r>
-          <m:r>
-            <w:rPr>
-              <w:rFonts w:ascii="Cambria Math" w:hAnsi="Cambria Math"/>
-            </w:rPr>
-            <m:t>0,</m:t>
-          </m:r>
-          <m:r>
-            <w:rPr>
-              <w:rFonts w:ascii="Cambria Math" w:hAnsi="Cambria Math"/>
-            </w:rPr>
-            <m:t>0,0,0,0,c,b}</m:t>
+            <m:t>{a,b,c,0,0,0,0,0,d,0,0,0,0,0,c,b}</m:t>
           </m:r>
         </m:oMath>
       </m:oMathPara>
     </w:p>
     <w:p>
-      <w:pPr>
-        <w:rPr>
-          <w:rFonts w:hint="eastAsia"/>
-        </w:rPr>
-      </w:pPr>
       <w:r>
         <w:t>The new array still has evenness.</w:t>
       </w:r>
@@ -2334,11 +2225,6 @@
       </m:oMathPara>
     </w:p>
     <w:p>
-      <w:pPr>
-        <w:rPr>
-          <w:rFonts w:hint="eastAsia"/>
-        </w:rPr>
-      </w:pPr>
       <w:r>
         <w:t>The new array still has oddness.</w:t>
       </w:r>
@@ -2355,7 +2241,11 @@
       </w:r>
     </w:p>
     <w:p/>
-    <w:p/>
+    <w:p>
+      <w:pPr>
+        <w:jc w:val="center"/>
+      </w:pPr>
+    </w:p>
     <w:sectPr>
       <w:pgSz w:w="11906" w:h="16838"/>
       <w:pgMar w:top="1440" w:right="1800" w:bottom="1440" w:left="1800" w:header="851" w:footer="992" w:gutter="0"/>

</xml_diff>